<commit_message>
Updating some information on CV section
</commit_message>
<xml_diff>
--- a/CA1 - Charles Rocha - 2021376.docx
+++ b/CA1 - Charles Rocha - 2021376.docx
@@ -2347,8 +2347,8 @@
         </w:rPr>
       </w:pPr>
       <w:bookmarkStart w:id="0" w:name="_Toc10758"/>
-      <w:bookmarkStart w:id="1" w:name="_Toc17428"/>
-      <w:bookmarkStart w:id="2" w:name="_Toc22044"/>
+      <w:bookmarkStart w:id="1" w:name="_Toc22044"/>
+      <w:bookmarkStart w:id="2" w:name="_Toc17428"/>
       <w:r>
         <w:rPr>
           <w:rFonts w:hint="default" w:ascii="Times New Roman" w:hAnsi="Times New Roman" w:eastAsia="+Body"/>
@@ -3390,50 +3390,6 @@
           <w:sz w:val="24"/>
           <w:szCs w:val="24"/>
           <w:lang w:val="pt-BR"/>
-        </w:rPr>
-      </w:pPr>
-    </w:p>
-    <w:p>
-      <w:pPr>
-        <w:jc w:val="both"/>
-        <w:rPr>
-          <w:rFonts w:hint="default" w:ascii="Times New Roman" w:hAnsi="Times New Roman" w:cs="Times New Roman"/>
-          <w:i w:val="0"/>
-          <w:iCs w:val="0"/>
-          <w:color w:val="auto"/>
-          <w:sz w:val="24"/>
-          <w:szCs w:val="24"/>
-          <w:lang w:val="pt-BR"/>
-        </w:rPr>
-      </w:pPr>
-      <w:bookmarkStart w:id="9" w:name="_GoBack"/>
-      <w:bookmarkEnd w:id="9"/>
-    </w:p>
-    <w:p>
-      <w:pPr>
-        <w:outlineLvl w:val="0"/>
-        <w:rPr>
-          <w:rFonts w:hint="default" w:ascii="Times New Roman" w:hAnsi="Times New Roman" w:eastAsia="+Body"/>
-          <w:b w:val="0"/>
-          <w:bCs w:val="0"/>
-          <w:color w:val="auto"/>
-          <w:sz w:val="32"/>
-          <w:szCs w:val="32"/>
-          <w:u w:val="none"/>
-          <w:lang w:val="en-IE" w:eastAsia="zh-CN"/>
-          <w14:textFill>
-            <w14:gradFill>
-              <w14:gsLst>
-                <w14:gs w14:pos="100000">
-                  <w14:srgbClr w14:val="007BD3"/>
-                </w14:gs>
-                <w14:gs w14:pos="10000">
-                  <w14:srgbClr w14:val="000A46"/>
-                </w14:gs>
-              </w14:gsLst>
-              <w14:lin w14:ang="0" w14:scaled="0"/>
-            </w14:gradFill>
-          </w14:textFill>
         </w:rPr>
       </w:pPr>
     </w:p>
@@ -3959,7 +3915,7 @@
     </w:p>
     <w:p>
       <w:pPr>
-        <w:spacing w:line="240" w:lineRule="auto"/>
+        <w:spacing w:after="0" w:line="240" w:lineRule="auto"/>
         <w:ind w:firstLine="720" w:firstLineChars="0"/>
         <w:jc w:val="both"/>
         <w:rPr>
@@ -3980,6 +3936,76 @@
       </w:pPr>
       <w:r>
         <w:rPr>
+          <w:rFonts w:hint="default" w:ascii="Calibri" w:hAnsi="Calibri" w:eastAsia="SimSun" w:cs="Calibri"/>
+          <w:i w:val="0"/>
+          <w:iCs w:val="0"/>
+          <w:color w:val="000000"/>
+          <w:sz w:val="24"/>
+          <w:szCs w:val="24"/>
+          <w:u w:val="none"/>
+          <w:vertAlign w:val="baseline"/>
+          <w:lang w:val="en-IE"/>
+        </w:rPr>
+        <w:t>Reliable and d</w:t>
+      </w:r>
+      <w:r>
+        <w:rPr>
+          <w:rFonts w:hint="default" w:ascii="Calibri" w:hAnsi="Calibri" w:eastAsia="SimSun" w:cs="Calibri"/>
+          <w:i w:val="0"/>
+          <w:iCs w:val="0"/>
+          <w:color w:val="000000"/>
+          <w:sz w:val="24"/>
+          <w:szCs w:val="24"/>
+          <w:u w:val="none"/>
+          <w:vertAlign w:val="baseline"/>
+          <w:lang w:val="pt-BR"/>
+        </w:rPr>
+        <w:t xml:space="preserve">etail-oriented professional with </w:t>
+      </w:r>
+      <w:r>
+        <w:rPr>
+          <w:rFonts w:hint="default" w:ascii="Calibri" w:hAnsi="Calibri" w:eastAsia="SimSun" w:cs="Calibri"/>
+          <w:i w:val="0"/>
+          <w:iCs w:val="0"/>
+          <w:color w:val="000000"/>
+          <w:sz w:val="24"/>
+          <w:szCs w:val="24"/>
+          <w:u w:val="none"/>
+          <w:vertAlign w:val="baseline"/>
+          <w:lang w:val="en-IE"/>
+        </w:rPr>
+        <w:t>more than 10</w:t>
+      </w:r>
+      <w:r>
+        <w:rPr>
+          <w:rFonts w:hint="default" w:ascii="Calibri" w:hAnsi="Calibri" w:eastAsia="SimSun" w:cs="Calibri"/>
+          <w:i w:val="0"/>
+          <w:iCs w:val="0"/>
+          <w:color w:val="000000"/>
+          <w:sz w:val="24"/>
+          <w:szCs w:val="24"/>
+          <w:u w:val="none"/>
+          <w:vertAlign w:val="baseline"/>
+          <w:lang w:val="pt-BR"/>
+        </w:rPr>
+        <w:t xml:space="preserve"> years in order processing, inventory, and customer support. Skilled in logistics, shipment tracking, and maintaining smooth store operations. Team-focused, adaptable, and committed to continuous growth.</w:t>
+      </w:r>
+      <w:r>
+        <w:rPr>
+          <w:rFonts w:hint="default" w:ascii="Calibri" w:hAnsi="Calibri" w:eastAsia="SimSun" w:cs="Calibri"/>
+          <w:i w:val="0"/>
+          <w:iCs w:val="0"/>
+          <w:color w:val="000000"/>
+          <w:sz w:val="24"/>
+          <w:szCs w:val="24"/>
+          <w:u w:val="none"/>
+          <w:vertAlign w:val="baseline"/>
+          <w:lang w:val="en-IE"/>
+        </w:rPr>
+        <w:t xml:space="preserve"> </w:t>
+      </w:r>
+      <w:r>
+        <w:rPr>
           <w:rFonts w:hint="default" w:ascii="Calibri" w:hAnsi="Calibri" w:cs="Calibri"/>
           <w:i w:val="0"/>
           <w:iCs w:val="0"/>
@@ -3994,8 +4020,10 @@
             </w14:solidFill>
           </w14:textFill>
         </w:rPr>
-        <w:t>Reliable professional with supervisory experience in team management, logistics and customer support, paired with technical skills in network infrastructure, virtualization, and cloud technologies. Currently pursuing a Computing and IT degree, I’m eager to bring my leadership and IT experience to ProCloud’s infrastructure team.</w:t>
-      </w:r>
+        <w:t>Currently pursuing a Computing and IT degree, I’m eager to bring my leadership and IT experience to ProCloud’s infrastructure team.</w:t>
+      </w:r>
+      <w:bookmarkStart w:id="9" w:name="_GoBack"/>
+      <w:bookmarkEnd w:id="9"/>
     </w:p>
     <w:p>
       <w:pPr>
@@ -4060,70 +4088,90 @@
     </w:p>
     <w:p>
       <w:pPr>
-        <w:keepNext w:val="0"/>
-        <w:keepLines w:val="0"/>
-        <w:widowControl/>
-        <w:suppressLineNumbers w:val="0"/>
-        <w:jc w:val="both"/>
-        <w:rPr>
-          <w:sz w:val="24"/>
-          <w:szCs w:val="24"/>
-        </w:rPr>
-      </w:pPr>
-      <w:r>
-        <w:rPr>
-          <w:sz w:val="24"/>
-          <w:szCs w:val="24"/>
-        </w:rPr>
-        <w:t>Virtualization, Networking, Cloud Computing, Java, JavaScript, HTML, CSS, Python, Microsoft Office Suite</w:t>
-      </w:r>
-      <w:r>
-        <w:rPr>
-          <w:rFonts w:hint="default"/>
-          <w:sz w:val="24"/>
-          <w:szCs w:val="24"/>
+        <w:numPr>
+          <w:ilvl w:val="0"/>
+          <w:numId w:val="1"/>
+        </w:numPr>
+        <w:spacing w:after="0" w:line="240" w:lineRule="auto"/>
+        <w:ind w:left="360" w:leftChars="0" w:firstLineChars="0"/>
+        <w:jc w:val="both"/>
+        <w:rPr>
+          <w:rFonts w:hint="default" w:ascii="Calibri" w:hAnsi="Calibri" w:cs="Calibri"/>
+          <w:i w:val="0"/>
+          <w:iCs w:val="0"/>
+          <w:color w:val="000000" w:themeColor="text1"/>
+          <w:sz w:val="24"/>
+          <w:szCs w:val="24"/>
+          <w:highlight w:val="none"/>
+          <w:lang w:val="pt-BR"/>
+          <w14:textFill>
+            <w14:solidFill>
+              <w14:schemeClr w14:val="tx1"/>
+            </w14:solidFill>
+          </w14:textFill>
+        </w:rPr>
+      </w:pPr>
+      <w:r>
+        <w:rPr>
+          <w:rFonts w:hint="default" w:ascii="Calibri" w:hAnsi="Calibri" w:cs="Calibri"/>
+          <w:i w:val="0"/>
+          <w:iCs w:val="0"/>
+          <w:color w:val="000000" w:themeColor="text1"/>
+          <w:sz w:val="24"/>
+          <w:szCs w:val="24"/>
+          <w:highlight w:val="none"/>
           <w:lang w:val="en-IE"/>
-        </w:rPr>
-        <w:t xml:space="preserve">, </w:t>
-      </w:r>
-      <w:r>
-        <w:rPr>
-          <w:sz w:val="24"/>
-          <w:szCs w:val="24"/>
-        </w:rPr>
-        <w:t>Network Infrastructure, Active Directory, Server Maintenance, Cloud Technologies</w:t>
-      </w:r>
-      <w:r>
-        <w:rPr>
-          <w:rFonts w:hint="default"/>
-          <w:sz w:val="24"/>
-          <w:szCs w:val="24"/>
+          <w14:textFill>
+            <w14:solidFill>
+              <w14:schemeClr w14:val="tx1"/>
+            </w14:solidFill>
+          </w14:textFill>
+        </w:rPr>
+        <w:t>Extremely polite and with excellent mathematical skills and attention to detail. Reliable, hard-working and works well under pressure, as part of a team.</w:t>
+      </w:r>
+    </w:p>
+    <w:p>
+      <w:pPr>
+        <w:numPr>
+          <w:ilvl w:val="0"/>
+          <w:numId w:val="1"/>
+        </w:numPr>
+        <w:spacing w:after="0" w:line="240" w:lineRule="auto"/>
+        <w:ind w:left="360" w:leftChars="0" w:firstLineChars="0"/>
+        <w:jc w:val="both"/>
+        <w:rPr>
+          <w:rFonts w:hint="default" w:ascii="Calibri" w:hAnsi="Calibri" w:cs="Calibri"/>
+          <w:i w:val="0"/>
+          <w:iCs w:val="0"/>
+          <w:color w:val="000000" w:themeColor="text1"/>
+          <w:sz w:val="24"/>
+          <w:szCs w:val="24"/>
+          <w:highlight w:val="none"/>
           <w:lang w:val="en-IE"/>
-        </w:rPr>
-        <w:t xml:space="preserve">, </w:t>
-      </w:r>
-      <w:r>
-        <w:rPr>
-          <w:sz w:val="24"/>
-          <w:szCs w:val="24"/>
-        </w:rPr>
-        <w:t>Customer Service, Remote &amp; On-site Support, Documentation, Proactive Monitoring and Alerts</w:t>
-      </w:r>
-      <w:r>
-        <w:rPr>
-          <w:rFonts w:hint="default"/>
-          <w:sz w:val="24"/>
-          <w:szCs w:val="24"/>
+          <w14:textFill>
+            <w14:solidFill>
+              <w14:schemeClr w14:val="tx1"/>
+            </w14:solidFill>
+          </w14:textFill>
+        </w:rPr>
+      </w:pPr>
+      <w:r>
+        <w:rPr>
+          <w:rFonts w:hint="default" w:ascii="Calibri" w:hAnsi="Calibri" w:cs="Calibri"/>
+          <w:i w:val="0"/>
+          <w:iCs w:val="0"/>
+          <w:color w:val="000000" w:themeColor="text1"/>
+          <w:sz w:val="24"/>
+          <w:szCs w:val="24"/>
+          <w:highlight w:val="none"/>
           <w:lang w:val="en-IE"/>
-        </w:rPr>
-        <w:t xml:space="preserve">, </w:t>
-      </w:r>
-      <w:r>
-        <w:rPr>
-          <w:sz w:val="24"/>
-          <w:szCs w:val="24"/>
-        </w:rPr>
-        <w:t>Analytical Thinking, Troubleshooting, Detail-Oriented Work Approach</w:t>
+          <w14:textFill>
+            <w14:solidFill>
+              <w14:schemeClr w14:val="tx1"/>
+            </w14:solidFill>
+          </w14:textFill>
+        </w:rPr>
+        <w:t>Experienced with PPT, logistic processes, supervisory roles, computer softwares and hardware.</w:t>
       </w:r>
     </w:p>
     <w:p>
@@ -4278,8 +4326,8 @@
           <w:bCs/>
           <w:i w:val="0"/>
           <w:iCs w:val="0"/>
-          <w:sz w:val="22"/>
-          <w:szCs w:val="22"/>
+          <w:sz w:val="24"/>
+          <w:szCs w:val="24"/>
           <w:lang w:val="en-IE"/>
         </w:rPr>
       </w:pPr>
@@ -4303,8 +4351,8 @@
           <w:bCs/>
           <w:i w:val="0"/>
           <w:iCs w:val="0"/>
-          <w:sz w:val="22"/>
-          <w:szCs w:val="22"/>
+          <w:sz w:val="24"/>
+          <w:szCs w:val="24"/>
           <w:lang w:val="pt-BR"/>
         </w:rPr>
         <w:t xml:space="preserve"> - </w:t>
@@ -4316,8 +4364,8 @@
           <w:bCs/>
           <w:i w:val="0"/>
           <w:iCs w:val="0"/>
-          <w:sz w:val="22"/>
-          <w:szCs w:val="22"/>
+          <w:sz w:val="24"/>
+          <w:szCs w:val="24"/>
           <w:lang w:val="en-IE"/>
         </w:rPr>
         <w:t>Ma</w:t>
@@ -4329,8 +4377,8 @@
           <w:bCs/>
           <w:i w:val="0"/>
           <w:iCs w:val="0"/>
-          <w:sz w:val="22"/>
-          <w:szCs w:val="22"/>
+          <w:sz w:val="24"/>
+          <w:szCs w:val="24"/>
           <w:lang w:val="pt-BR"/>
         </w:rPr>
         <w:t>y</w:t>
@@ -4342,8 +4390,8 @@
           <w:bCs/>
           <w:i w:val="0"/>
           <w:iCs w:val="0"/>
-          <w:sz w:val="22"/>
-          <w:szCs w:val="22"/>
+          <w:sz w:val="24"/>
+          <w:szCs w:val="24"/>
           <w:lang w:val="pt-BR"/>
         </w:rPr>
         <w:t xml:space="preserve"> 202</w:t>
@@ -4355,8 +4403,8 @@
           <w:bCs/>
           <w:i w:val="0"/>
           <w:iCs w:val="0"/>
-          <w:sz w:val="22"/>
-          <w:szCs w:val="22"/>
+          <w:sz w:val="24"/>
+          <w:szCs w:val="24"/>
           <w:lang w:val="pt-BR"/>
         </w:rPr>
         <w:t>4</w:t>
@@ -4368,8 +4416,8 @@
           <w:bCs/>
           <w:i w:val="0"/>
           <w:iCs w:val="0"/>
-          <w:sz w:val="22"/>
-          <w:szCs w:val="22"/>
+          <w:sz w:val="24"/>
+          <w:szCs w:val="24"/>
           <w:lang w:val="pt-BR"/>
         </w:rPr>
         <w:t xml:space="preserve"> - </w:t>
@@ -4381,8 +4429,8 @@
           <w:bCs/>
           <w:i w:val="0"/>
           <w:iCs w:val="0"/>
-          <w:sz w:val="22"/>
-          <w:szCs w:val="22"/>
+          <w:sz w:val="24"/>
+          <w:szCs w:val="24"/>
           <w:lang w:val="en-IE"/>
         </w:rPr>
         <w:t>Current</w:t>
@@ -4399,16 +4447,16 @@
         <w:jc w:val="both"/>
         <w:rPr>
           <w:rFonts w:hint="default"/>
-          <w:sz w:val="22"/>
-          <w:szCs w:val="22"/>
+          <w:sz w:val="24"/>
+          <w:szCs w:val="24"/>
           <w:lang w:val="pt-BR"/>
         </w:rPr>
       </w:pPr>
       <w:r>
         <w:rPr>
           <w:rFonts w:hint="default"/>
-          <w:sz w:val="22"/>
-          <w:szCs w:val="22"/>
+          <w:sz w:val="24"/>
+          <w:szCs w:val="24"/>
           <w:lang w:val="pt-BR"/>
         </w:rPr>
         <w:t>Provided prompt and friendly customer service, handling client requests and inquiries.</w:t>
@@ -4425,16 +4473,16 @@
         <w:jc w:val="both"/>
         <w:rPr>
           <w:rFonts w:hint="default"/>
-          <w:sz w:val="22"/>
-          <w:szCs w:val="22"/>
+          <w:sz w:val="24"/>
+          <w:szCs w:val="24"/>
           <w:lang w:val="pt-BR"/>
         </w:rPr>
       </w:pPr>
       <w:r>
         <w:rPr>
           <w:rFonts w:hint="default"/>
-          <w:sz w:val="22"/>
-          <w:szCs w:val="22"/>
+          <w:sz w:val="24"/>
+          <w:szCs w:val="24"/>
           <w:lang w:val="pt-BR"/>
         </w:rPr>
         <w:t>Managed daily operations and supervised a team in a fast-paced environment, supporting effective onboarding and training for new team members.</w:t>
@@ -4451,16 +4499,16 @@
         <w:jc w:val="both"/>
         <w:rPr>
           <w:rFonts w:hint="default"/>
-          <w:sz w:val="22"/>
-          <w:szCs w:val="22"/>
+          <w:sz w:val="24"/>
+          <w:szCs w:val="24"/>
           <w:lang w:val="pt-BR"/>
         </w:rPr>
       </w:pPr>
       <w:r>
         <w:rPr>
           <w:rFonts w:hint="default"/>
-          <w:sz w:val="22"/>
-          <w:szCs w:val="22"/>
+          <w:sz w:val="24"/>
+          <w:szCs w:val="24"/>
           <w:lang w:val="pt-BR"/>
         </w:rPr>
         <w:t>Coordinated inventory management, ensuring accurate and timely stock replenishment and delivery verification.</w:t>
@@ -4532,16 +4580,16 @@
         <w:jc w:val="both"/>
         <w:rPr>
           <w:rFonts w:hint="default" w:ascii="Calibri" w:hAnsi="Calibri" w:cs="Calibri"/>
-          <w:sz w:val="22"/>
-          <w:szCs w:val="22"/>
+          <w:sz w:val="24"/>
+          <w:szCs w:val="24"/>
           <w:lang w:val="pt-BR"/>
         </w:rPr>
       </w:pPr>
       <w:r>
         <w:rPr>
           <w:rFonts w:hint="default" w:ascii="Calibri" w:hAnsi="Calibri" w:eastAsia="SimSun" w:cs="Calibri"/>
-          <w:sz w:val="22"/>
-          <w:szCs w:val="22"/>
+          <w:sz w:val="24"/>
+          <w:szCs w:val="24"/>
         </w:rPr>
         <w:t>Supported inventory accuracy and customer satisfaction through efficient stock organization, labeling, and replenishment.</w:t>
       </w:r>
@@ -4648,8 +4696,8 @@
         <w:jc w:val="both"/>
         <w:rPr>
           <w:rFonts w:hint="default" w:ascii="Calibri" w:hAnsi="Calibri" w:cs="Calibri"/>
-          <w:sz w:val="22"/>
-          <w:szCs w:val="22"/>
+          <w:sz w:val="24"/>
+          <w:szCs w:val="24"/>
         </w:rPr>
       </w:pPr>
       <w:r>
@@ -4690,32 +4738,58 @@
           <w:szCs w:val="24"/>
           <w:lang w:val="pt-BR"/>
         </w:rPr>
-        <w:t>-</w:t>
+        <w:t xml:space="preserve">- </w:t>
+      </w:r>
+      <w:r>
+        <w:rPr>
+          <w:rFonts w:hint="default" w:ascii="Calibri" w:hAnsi="Calibri" w:cs="Calibri"/>
+          <w:sz w:val="24"/>
+          <w:szCs w:val="24"/>
+          <w:lang w:val="pt-BR"/>
+        </w:rPr>
+        <w:t>January 201</w:t>
       </w:r>
       <w:r>
         <w:rPr>
           <w:rFonts w:hint="default" w:cs="Calibri"/>
-          <w:b/>
-          <w:sz w:val="22"/>
-          <w:szCs w:val="22"/>
-          <w:lang w:val="pt-BR"/>
-        </w:rPr>
-        <w:t xml:space="preserve"> </w:t>
+          <w:sz w:val="24"/>
+          <w:szCs w:val="24"/>
+          <w:lang w:val="pt-BR"/>
+        </w:rPr>
+        <w:t>9</w:t>
       </w:r>
       <w:r>
         <w:rPr>
           <w:rFonts w:hint="default" w:ascii="Calibri" w:hAnsi="Calibri" w:cs="Calibri"/>
-          <w:sz w:val="22"/>
-          <w:szCs w:val="22"/>
-          <w:lang w:val="pt-BR"/>
-        </w:rPr>
-        <w:t>January 201</w:t>
+          <w:sz w:val="24"/>
+          <w:szCs w:val="24"/>
+          <w:lang w:val="pt-BR"/>
+        </w:rPr>
+        <w:t xml:space="preserve"> – </w:t>
       </w:r>
       <w:r>
         <w:rPr>
           <w:rFonts w:hint="default" w:cs="Calibri"/>
-          <w:sz w:val="22"/>
-          <w:szCs w:val="22"/>
+          <w:sz w:val="24"/>
+          <w:szCs w:val="24"/>
+          <w:lang w:val="pt-BR"/>
+        </w:rPr>
+        <w:t>December</w:t>
+      </w:r>
+      <w:r>
+        <w:rPr>
+          <w:rFonts w:hint="default" w:ascii="Calibri" w:hAnsi="Calibri" w:cs="Calibri"/>
+          <w:sz w:val="24"/>
+          <w:szCs w:val="24"/>
+          <w:lang w:val="pt-BR"/>
+        </w:rPr>
+        <w:t xml:space="preserve"> 201</w:t>
+      </w:r>
+      <w:r>
+        <w:rPr>
+          <w:rFonts w:hint="default" w:cs="Calibri"/>
+          <w:sz w:val="24"/>
+          <w:szCs w:val="24"/>
           <w:lang w:val="pt-BR"/>
         </w:rPr>
         <w:t>9</w:t>
@@ -4723,79 +4797,43 @@
       <w:r>
         <w:rPr>
           <w:rFonts w:hint="default" w:ascii="Calibri" w:hAnsi="Calibri" w:cs="Calibri"/>
-          <w:sz w:val="22"/>
-          <w:szCs w:val="22"/>
-          <w:lang w:val="pt-BR"/>
-        </w:rPr>
-        <w:t xml:space="preserve"> – </w:t>
+          <w:sz w:val="24"/>
+          <w:szCs w:val="24"/>
+          <w:lang w:val="pt-BR"/>
+        </w:rPr>
+        <w:t xml:space="preserve"> (</w:t>
       </w:r>
       <w:r>
         <w:rPr>
           <w:rFonts w:hint="default" w:cs="Calibri"/>
-          <w:sz w:val="22"/>
-          <w:szCs w:val="22"/>
-          <w:lang w:val="pt-BR"/>
-        </w:rPr>
-        <w:t>December</w:t>
+          <w:sz w:val="24"/>
+          <w:szCs w:val="24"/>
+          <w:lang w:val="pt-BR"/>
+        </w:rPr>
+        <w:t>1 year</w:t>
       </w:r>
       <w:r>
         <w:rPr>
           <w:rFonts w:hint="default" w:ascii="Calibri" w:hAnsi="Calibri" w:cs="Calibri"/>
-          <w:sz w:val="22"/>
-          <w:szCs w:val="22"/>
-          <w:lang w:val="pt-BR"/>
-        </w:rPr>
-        <w:t xml:space="preserve"> 201</w:t>
-      </w:r>
-      <w:r>
-        <w:rPr>
-          <w:rFonts w:hint="default" w:cs="Calibri"/>
-          <w:sz w:val="22"/>
-          <w:szCs w:val="22"/>
-          <w:lang w:val="pt-BR"/>
-        </w:rPr>
-        <w:t>9</w:t>
+          <w:sz w:val="24"/>
+          <w:szCs w:val="24"/>
+          <w:lang w:val="pt-BR"/>
+        </w:rPr>
+        <w:t>)</w:t>
       </w:r>
       <w:r>
         <w:rPr>
           <w:rFonts w:hint="default" w:ascii="Calibri" w:hAnsi="Calibri" w:cs="Calibri"/>
-          <w:sz w:val="22"/>
-          <w:szCs w:val="22"/>
-          <w:lang w:val="pt-BR"/>
-        </w:rPr>
-        <w:t xml:space="preserve"> (</w:t>
-      </w:r>
-      <w:r>
-        <w:rPr>
-          <w:rFonts w:hint="default" w:cs="Calibri"/>
-          <w:sz w:val="22"/>
-          <w:szCs w:val="22"/>
-          <w:lang w:val="pt-BR"/>
-        </w:rPr>
-        <w:t>1 year</w:t>
+          <w:sz w:val="24"/>
+          <w:szCs w:val="24"/>
+        </w:rPr>
+        <w:tab/>
       </w:r>
       <w:r>
         <w:rPr>
           <w:rFonts w:hint="default" w:ascii="Calibri" w:hAnsi="Calibri" w:cs="Calibri"/>
-          <w:sz w:val="22"/>
-          <w:szCs w:val="22"/>
-          <w:lang w:val="pt-BR"/>
-        </w:rPr>
-        <w:t>)</w:t>
-      </w:r>
-      <w:r>
-        <w:rPr>
-          <w:rFonts w:hint="default" w:ascii="Calibri" w:hAnsi="Calibri" w:cs="Calibri"/>
-          <w:sz w:val="22"/>
-          <w:szCs w:val="22"/>
-        </w:rPr>
-        <w:tab/>
-      </w:r>
-      <w:r>
-        <w:rPr>
-          <w:rFonts w:hint="default" w:ascii="Calibri" w:hAnsi="Calibri" w:cs="Calibri"/>
-          <w:sz w:val="22"/>
-          <w:szCs w:val="22"/>
+          <w:sz w:val="24"/>
+          <w:szCs w:val="24"/>
         </w:rPr>
         <w:t xml:space="preserve"> </w:t>
       </w:r>
@@ -4812,8 +4850,8 @@
         <w:rPr>
           <w:rFonts w:hint="default" w:ascii="Calibri" w:hAnsi="Calibri" w:cs="Calibri"/>
           <w:b/>
-          <w:sz w:val="22"/>
-          <w:szCs w:val="22"/>
+          <w:sz w:val="24"/>
+          <w:szCs w:val="24"/>
         </w:rPr>
       </w:pPr>
       <w:r>
@@ -4822,8 +4860,8 @@
           <w:i w:val="0"/>
           <w:iCs w:val="0"/>
           <w:color w:val="000000"/>
-          <w:sz w:val="22"/>
-          <w:szCs w:val="22"/>
+          <w:sz w:val="24"/>
+          <w:szCs w:val="24"/>
           <w:u w:val="none"/>
           <w:vertAlign w:val="baseline"/>
           <w:lang w:val="pt-BR"/>
@@ -4836,8 +4874,8 @@
           <w:i w:val="0"/>
           <w:iCs w:val="0"/>
           <w:color w:val="000000"/>
-          <w:sz w:val="22"/>
-          <w:szCs w:val="22"/>
+          <w:sz w:val="24"/>
+          <w:szCs w:val="24"/>
           <w:u w:val="none"/>
           <w:vertAlign w:val="baseline"/>
         </w:rPr>
@@ -4849,8 +4887,8 @@
           <w:i w:val="0"/>
           <w:iCs w:val="0"/>
           <w:color w:val="000000"/>
-          <w:sz w:val="22"/>
-          <w:szCs w:val="22"/>
+          <w:sz w:val="24"/>
+          <w:szCs w:val="24"/>
           <w:u w:val="none"/>
           <w:vertAlign w:val="baseline"/>
           <w:lang w:val="en-IE"/>
@@ -4863,8 +4901,8 @@
           <w:i w:val="0"/>
           <w:iCs w:val="0"/>
           <w:color w:val="000000"/>
-          <w:sz w:val="22"/>
-          <w:szCs w:val="22"/>
+          <w:sz w:val="24"/>
+          <w:szCs w:val="24"/>
           <w:u w:val="none"/>
           <w:vertAlign w:val="baseline"/>
         </w:rPr>
@@ -4876,8 +4914,8 @@
           <w:i w:val="0"/>
           <w:iCs w:val="0"/>
           <w:color w:val="000000"/>
-          <w:sz w:val="22"/>
-          <w:szCs w:val="22"/>
+          <w:sz w:val="24"/>
+          <w:szCs w:val="24"/>
           <w:u w:val="none"/>
           <w:vertAlign w:val="baseline"/>
           <w:lang w:val="pt-BR"/>
@@ -4890,8 +4928,8 @@
           <w:i w:val="0"/>
           <w:iCs w:val="0"/>
           <w:color w:val="000000"/>
-          <w:sz w:val="22"/>
-          <w:szCs w:val="22"/>
+          <w:sz w:val="24"/>
+          <w:szCs w:val="24"/>
           <w:u w:val="none"/>
           <w:vertAlign w:val="baseline"/>
         </w:rPr>
@@ -4903,8 +4941,8 @@
           <w:i w:val="0"/>
           <w:iCs w:val="0"/>
           <w:color w:val="000000"/>
-          <w:sz w:val="22"/>
-          <w:szCs w:val="22"/>
+          <w:sz w:val="24"/>
+          <w:szCs w:val="24"/>
           <w:u w:val="none"/>
           <w:vertAlign w:val="baseline"/>
           <w:lang w:val="pt-BR"/>
@@ -4924,8 +4962,8 @@
         <w:rPr>
           <w:rFonts w:hint="default" w:ascii="Calibri" w:hAnsi="Calibri" w:cs="Calibri"/>
           <w:b/>
-          <w:sz w:val="22"/>
-          <w:szCs w:val="22"/>
+          <w:sz w:val="24"/>
+          <w:szCs w:val="24"/>
         </w:rPr>
       </w:pPr>
       <w:r>
@@ -4933,8 +4971,8 @@
           <w:rFonts w:hint="default" w:ascii="Calibri" w:hAnsi="Calibri"/>
           <w:b w:val="0"/>
           <w:bCs/>
-          <w:sz w:val="22"/>
-          <w:szCs w:val="22"/>
+          <w:sz w:val="24"/>
+          <w:szCs w:val="24"/>
         </w:rPr>
         <w:t>I also was responsible for guiding and motivating the team, setting priorities, monitoring the progress of activities, reporting on operations and resolving issues that could arise.</w:t>
       </w:r>
@@ -5239,7 +5277,6 @@
           <w:lang w:val="en-IE" w:eastAsia="zh-CN" w:bidi="ar"/>
         </w:rPr>
         <w:tab/>
-        <w:t/>
       </w:r>
       <w:r>
         <w:rPr>

</xml_diff>

<commit_message>
Some more changes in the CV
And I wrote an explanation about my CV in the conclusion.
</commit_message>
<xml_diff>
--- a/CA1 - Charles Rocha - 2021376.docx
+++ b/CA1 - Charles Rocha - 2021376.docx
@@ -2347,8 +2347,8 @@
         </w:rPr>
       </w:pPr>
       <w:bookmarkStart w:id="0" w:name="_Toc10758"/>
-      <w:bookmarkStart w:id="1" w:name="_Toc22044"/>
-      <w:bookmarkStart w:id="2" w:name="_Toc17428"/>
+      <w:bookmarkStart w:id="1" w:name="_Toc17428"/>
+      <w:bookmarkStart w:id="2" w:name="_Toc22044"/>
       <w:r>
         <w:rPr>
           <w:rFonts w:hint="default" w:ascii="Times New Roman" w:hAnsi="Times New Roman" w:eastAsia="+Body"/>
@@ -4022,8 +4022,6 @@
         </w:rPr>
         <w:t>Currently pursuing a Computing and IT degree, I’m eager to bring my leadership and IT experience to ProCloud’s infrastructure team.</w:t>
       </w:r>
-      <w:bookmarkStart w:id="9" w:name="_GoBack"/>
-      <w:bookmarkEnd w:id="9"/>
     </w:p>
     <w:p>
       <w:pPr>
@@ -4336,8 +4334,8 @@
           <w:rFonts w:hint="default"/>
           <w:b/>
           <w:bCs w:val="0"/>
-          <w:i w:val="0"/>
-          <w:iCs w:val="0"/>
+          <w:i/>
+          <w:iCs/>
           <w:sz w:val="24"/>
           <w:szCs w:val="24"/>
           <w:lang w:val="pt-BR"/>
@@ -4349,13 +4347,26 @@
           <w:rFonts w:hint="default"/>
           <w:b w:val="0"/>
           <w:bCs/>
-          <w:i w:val="0"/>
-          <w:iCs w:val="0"/>
-          <w:sz w:val="24"/>
-          <w:szCs w:val="24"/>
-          <w:lang w:val="pt-BR"/>
-        </w:rPr>
-        <w:t xml:space="preserve"> - </w:t>
+          <w:i/>
+          <w:iCs/>
+          <w:sz w:val="24"/>
+          <w:szCs w:val="24"/>
+          <w:lang w:val="pt-BR"/>
+        </w:rPr>
+        <w:t xml:space="preserve"> </w:t>
+      </w:r>
+      <w:r>
+        <w:rPr>
+          <w:rFonts w:hint="default"/>
+          <w:b w:val="0"/>
+          <w:bCs/>
+          <w:i w:val="0"/>
+          <w:iCs w:val="0"/>
+          <w:sz w:val="24"/>
+          <w:szCs w:val="24"/>
+          <w:lang w:val="pt-BR"/>
+        </w:rPr>
+        <w:t xml:space="preserve">- </w:t>
       </w:r>
       <w:r>
         <w:rPr>
@@ -4459,7 +4470,25 @@
           <w:szCs w:val="24"/>
           <w:lang w:val="pt-BR"/>
         </w:rPr>
-        <w:t>Provided prompt and friendly customer service, handling client requests and inquiries.</w:t>
+        <w:t xml:space="preserve">Provided prompt and friendly customer service, handling client requests </w:t>
+      </w:r>
+      <w:r>
+        <w:rPr>
+          <w:rFonts w:hint="default"/>
+          <w:sz w:val="24"/>
+          <w:szCs w:val="24"/>
+          <w:lang w:val="en-IE"/>
+        </w:rPr>
+        <w:t>and</w:t>
+      </w:r>
+      <w:r>
+        <w:rPr>
+          <w:rFonts w:hint="default"/>
+          <w:sz w:val="24"/>
+          <w:szCs w:val="24"/>
+          <w:lang w:val="pt-BR"/>
+        </w:rPr>
+        <w:t xml:space="preserve"> inquiries.</w:t>
       </w:r>
     </w:p>
     <w:p>
@@ -4531,6 +4560,8 @@
         <w:rPr>
           <w:rFonts w:hint="default"/>
           <w:b/>
+          <w:i/>
+          <w:iCs/>
           <w:sz w:val="24"/>
           <w:szCs w:val="24"/>
           <w:lang w:val="pt-BR"/>
@@ -4541,6 +4572,8 @@
         <w:rPr>
           <w:rFonts w:hint="default" w:ascii="Calibri" w:hAnsi="Calibri"/>
           <w:b/>
+          <w:i/>
+          <w:iCs/>
           <w:sz w:val="24"/>
           <w:szCs w:val="24"/>
           <w:lang w:val="pt-BR"/>
@@ -4704,6 +4737,8 @@
         <w:rPr>
           <w:rFonts w:hint="default" w:cs="Calibri"/>
           <w:b/>
+          <w:i/>
+          <w:iCs/>
           <w:sz w:val="24"/>
           <w:szCs w:val="24"/>
           <w:lang w:val="en-IE"/>
@@ -4714,6 +4749,8 @@
         <w:rPr>
           <w:rFonts w:hint="default" w:cs="Calibri"/>
           <w:b/>
+          <w:i/>
+          <w:iCs/>
           <w:sz w:val="24"/>
           <w:szCs w:val="24"/>
           <w:lang w:val="pt-BR"/>
@@ -7799,7 +7836,7 @@
           <w:sz w:val="32"/>
           <w:szCs w:val="32"/>
           <w:u w:val="none"/>
-          <w:lang w:val="en-IE" w:eastAsia="zh-CN"/>
+          <w:lang w:val="pt-BR" w:eastAsia="zh-CN"/>
           <w14:textFill>
             <w14:gradFill>
               <w14:gsLst>
@@ -7818,115 +7855,45 @@
     </w:p>
     <w:p>
       <w:pPr>
-        <w:outlineLvl w:val="0"/>
-        <w:rPr>
-          <w:rFonts w:hint="default" w:ascii="Times New Roman" w:hAnsi="Times New Roman" w:eastAsia="+Body"/>
-          <w:b w:val="0"/>
-          <w:bCs w:val="0"/>
-          <w:color w:val="auto"/>
-          <w:sz w:val="32"/>
-          <w:szCs w:val="32"/>
-          <w:u w:val="none"/>
-          <w:lang w:val="en-IE" w:eastAsia="zh-CN"/>
-          <w14:textFill>
-            <w14:gradFill>
-              <w14:gsLst>
-                <w14:gs w14:pos="100000">
-                  <w14:srgbClr w14:val="007BD3"/>
-                </w14:gs>
-                <w14:gs w14:pos="10000">
-                  <w14:srgbClr w14:val="000A46"/>
-                </w14:gs>
-              </w14:gsLst>
-              <w14:lin w14:ang="0" w14:scaled="0"/>
-            </w14:gradFill>
-          </w14:textFill>
-        </w:rPr>
-      </w:pPr>
-    </w:p>
-    <w:p>
-      <w:pPr>
-        <w:outlineLvl w:val="0"/>
-        <w:rPr>
-          <w:rFonts w:hint="default" w:ascii="Times New Roman" w:hAnsi="Times New Roman" w:eastAsia="+Body"/>
-          <w:b w:val="0"/>
-          <w:bCs w:val="0"/>
-          <w:color w:val="auto"/>
-          <w:sz w:val="32"/>
-          <w:szCs w:val="32"/>
-          <w:u w:val="none"/>
-          <w:lang w:val="en-IE" w:eastAsia="zh-CN"/>
-          <w14:textFill>
-            <w14:gradFill>
-              <w14:gsLst>
-                <w14:gs w14:pos="100000">
-                  <w14:srgbClr w14:val="007BD3"/>
-                </w14:gs>
-                <w14:gs w14:pos="10000">
-                  <w14:srgbClr w14:val="000A46"/>
-                </w14:gs>
-              </w14:gsLst>
-              <w14:lin w14:ang="0" w14:scaled="0"/>
-            </w14:gradFill>
-          </w14:textFill>
-        </w:rPr>
-      </w:pPr>
-    </w:p>
-    <w:p>
-      <w:pPr>
-        <w:outlineLvl w:val="0"/>
-        <w:rPr>
-          <w:rFonts w:hint="default" w:ascii="Times New Roman" w:hAnsi="Times New Roman" w:eastAsia="+Body"/>
-          <w:b w:val="0"/>
-          <w:bCs w:val="0"/>
-          <w:color w:val="auto"/>
-          <w:sz w:val="32"/>
-          <w:szCs w:val="32"/>
-          <w:u w:val="none"/>
-          <w:lang w:val="en-IE" w:eastAsia="zh-CN"/>
-          <w14:textFill>
-            <w14:gradFill>
-              <w14:gsLst>
-                <w14:gs w14:pos="100000">
-                  <w14:srgbClr w14:val="007BD3"/>
-                </w14:gs>
-                <w14:gs w14:pos="10000">
-                  <w14:srgbClr w14:val="000A46"/>
-                </w14:gs>
-              </w14:gsLst>
-              <w14:lin w14:ang="0" w14:scaled="0"/>
-            </w14:gradFill>
-          </w14:textFill>
-        </w:rPr>
-      </w:pPr>
-    </w:p>
-    <w:p>
-      <w:pPr>
-        <w:outlineLvl w:val="0"/>
-        <w:rPr>
-          <w:rFonts w:hint="default" w:ascii="Times New Roman" w:hAnsi="Times New Roman" w:eastAsia="+Body"/>
-          <w:b w:val="0"/>
-          <w:bCs w:val="0"/>
-          <w:color w:val="auto"/>
-          <w:sz w:val="32"/>
-          <w:szCs w:val="32"/>
-          <w:u w:val="none"/>
-          <w:lang w:val="en-IE" w:eastAsia="zh-CN"/>
-          <w14:textFill>
-            <w14:gradFill>
-              <w14:gsLst>
-                <w14:gs w14:pos="100000">
-                  <w14:srgbClr w14:val="007BD3"/>
-                </w14:gs>
-                <w14:gs w14:pos="10000">
-                  <w14:srgbClr w14:val="000A46"/>
-                </w14:gs>
-              </w14:gsLst>
-              <w14:lin w14:ang="0" w14:scaled="0"/>
-            </w14:gradFill>
-          </w14:textFill>
-        </w:rPr>
-      </w:pPr>
+        <w:keepNext w:val="0"/>
+        <w:keepLines w:val="0"/>
+        <w:widowControl/>
+        <w:suppressLineNumbers w:val="0"/>
+        <w:ind w:firstLine="720" w:firstLineChars="0"/>
+        <w:jc w:val="both"/>
+        <w:rPr>
+          <w:rFonts w:hint="default" w:ascii="Times New Roman" w:hAnsi="Times New Roman" w:eastAsia="SimSun" w:cs="Times New Roman"/>
+          <w:color w:val="000000"/>
+          <w:kern w:val="0"/>
+          <w:sz w:val="24"/>
+          <w:szCs w:val="24"/>
+          <w:lang w:val="pt-BR" w:eastAsia="zh-CN" w:bidi="ar"/>
+        </w:rPr>
+      </w:pPr>
+      <w:r>
+        <w:rPr>
+          <w:rFonts w:hint="default" w:ascii="Times New Roman" w:hAnsi="Times New Roman" w:eastAsia="SimSun" w:cs="Times New Roman"/>
+          <w:color w:val="000000"/>
+          <w:kern w:val="0"/>
+          <w:sz w:val="24"/>
+          <w:szCs w:val="24"/>
+          <w:lang w:val="pt-BR" w:eastAsia="zh-CN" w:bidi="ar"/>
+        </w:rPr>
+        <w:t xml:space="preserve">I have </w:t>
+      </w:r>
+      <w:bookmarkStart w:id="9" w:name="_GoBack"/>
+      <w:bookmarkEnd w:id="9"/>
+      <w:r>
+        <w:rPr>
+          <w:rFonts w:hint="default" w:ascii="Times New Roman" w:hAnsi="Times New Roman" w:eastAsia="SimSun" w:cs="Times New Roman"/>
+          <w:color w:val="000000"/>
+          <w:kern w:val="0"/>
+          <w:sz w:val="24"/>
+          <w:szCs w:val="24"/>
+          <w:lang w:val="pt-BR" w:eastAsia="zh-CN" w:bidi="ar"/>
+        </w:rPr>
+        <w:t>been working since I was 14 years old, and I have worked in many different places, from supermarkets to hospitals, always doing different things. On my CV I put what I believe to be most relevant for the position, which are my professional experiences where I had more responsibilities in the process, which require me to pay more attention to detail and be resourceful. I stick to these characteristics because I have no experience with IT per se, only the peripherals linked to the process, such as computers, scanners, smartphones and so on.</w:t>
+      </w:r>
     </w:p>
     <w:p>
       <w:pPr>

</xml_diff>